<commit_message>
premiere page rapport complétée
</commit_message>
<xml_diff>
--- a/Rapport TP1 concept.docx
+++ b/Rapport TP1 concept.docx
@@ -7,18 +7,18 @@
         <w:rPr>
           <w:b/>
           <w:bCs/>
-          <w:sz w:val="24"/>
-          <w:szCs w:val="24"/>
+          <w:sz w:val="28"/>
+          <w:szCs w:val="28"/>
         </w:rPr>
       </w:pPr>
       <w:r>
         <w:rPr>
           <w:b/>
           <w:bCs/>
-          <w:sz w:val="24"/>
-          <w:szCs w:val="24"/>
-        </w:rPr>
-        <w:t>Expérience de développement </w:t>
+          <w:sz w:val="28"/>
+          <w:szCs w:val="28"/>
+        </w:rPr>
+        <w:t>Structure du programme</w:t>
       </w:r>
     </w:p>
     <w:p>
@@ -26,7 +26,17 @@
         <w:jc w:val="both"/>
       </w:pPr>
       <w:r>
-        <w:t xml:space="preserve">Après avoir regardé rapidement les tests unitaires, nous avons déterminé que nous allions suivre l’ordre des tests pour construire l’évaluateur Ouf! </w:t>
+        <w:t xml:space="preserve">Après avoir regardé rapidement les tests unitaires, nous avons déterminé que nous allions suivre l’ordre des tests pour construire l’évaluateur </w:t>
+      </w:r>
+      <w:r>
+        <w:rPr>
+          <w:i/>
+          <w:iCs/>
+        </w:rPr>
+        <w:t>Ouf</w:t>
+      </w:r>
+      <w:r>
+        <w:t xml:space="preserve">! </w:t>
       </w:r>
       <w:r>
         <w:t xml:space="preserve">La première étape était donc </w:t>
@@ -34,6 +44,7 @@
       <w:r>
         <w:t xml:space="preserve">les entrées </w:t>
       </w:r>
+      <w:proofErr w:type="spellStart"/>
       <w:r>
         <w:rPr>
           <w:i/>
@@ -41,8 +52,12 @@
         </w:rPr>
         <w:t>define</w:t>
       </w:r>
-      <w:r>
-        <w:t xml:space="preserve"> </w:t>
+      <w:proofErr w:type="spellEnd"/>
+      <w:r>
+        <w:t xml:space="preserve"> </w:t>
+      </w:r>
+      <w:r>
+        <w:t xml:space="preserve">utilisées </w:t>
       </w:r>
       <w:r>
         <w:t>pour stocker</w:t>
@@ -63,23 +78,52 @@
         <w:t>. Pour la traduction d</w:t>
       </w:r>
       <w:r>
-        <w:t>u langage Ouf! vers une forme évaluable, nous avons ajouté</w:t>
+        <w:t xml:space="preserve">u langage </w:t>
+      </w:r>
+      <w:r>
+        <w:rPr>
+          <w:i/>
+          <w:iCs/>
+        </w:rPr>
+        <w:t>Ouf</w:t>
+      </w:r>
+      <w:r>
+        <w:t>! vers une forme évaluable, nous avons ajouté</w:t>
       </w:r>
       <w:r>
         <w:t xml:space="preserve"> trois</w:t>
       </w:r>
       <w:r>
-        <w:t xml:space="preserve"> cas dans la fonction specialForm2Exp. </w:t>
+        <w:t xml:space="preserve"> cas dans la fonction </w:t>
+      </w:r>
+      <w:r>
+        <w:rPr>
+          <w:i/>
+          <w:iCs/>
+        </w:rPr>
+        <w:t>specialForm2Exp</w:t>
+      </w:r>
+      <w:r>
+        <w:t xml:space="preserve">. </w:t>
       </w:r>
       <w:r>
         <w:t xml:space="preserve">Si </w:t>
       </w:r>
-      <w:r>
-        <w:rPr>
-          <w:i/>
-          <w:iCs/>
-        </w:rPr>
-        <w:t xml:space="preserve">define </w:t>
+      <w:proofErr w:type="spellStart"/>
+      <w:r>
+        <w:rPr>
+          <w:i/>
+          <w:iCs/>
+        </w:rPr>
+        <w:t>define</w:t>
+      </w:r>
+      <w:proofErr w:type="spellEnd"/>
+      <w:r>
+        <w:rPr>
+          <w:i/>
+          <w:iCs/>
+        </w:rPr>
+        <w:t xml:space="preserve"> </w:t>
       </w:r>
       <w:r>
         <w:t>n’est</w:t>
@@ -132,6 +176,7 @@
       <w:r>
         <w:t xml:space="preserve">des fonctions </w:t>
       </w:r>
+      <w:proofErr w:type="spellStart"/>
       <w:r>
         <w:rPr>
           <w:i/>
@@ -139,9 +184,19 @@
         </w:rPr>
         <w:t>define</w:t>
       </w:r>
-      <w:r>
-        <w:t>, nous utilisons tout simplement la fonction insertVar</w:t>
-      </w:r>
+      <w:proofErr w:type="spellEnd"/>
+      <w:r>
+        <w:t xml:space="preserve">, nous utilisons tout simplement la fonction </w:t>
+      </w:r>
+      <w:proofErr w:type="spellStart"/>
+      <w:r>
+        <w:rPr>
+          <w:i/>
+          <w:iCs/>
+        </w:rPr>
+        <w:t>insertVar</w:t>
+      </w:r>
+      <w:proofErr w:type="spellEnd"/>
       <w:r>
         <w:t xml:space="preserve"> pour ajouter la variable à l’environnement. </w:t>
       </w:r>
@@ -157,7 +212,14 @@
         <w:t xml:space="preserve"> Pour la traduction, </w:t>
       </w:r>
       <w:r>
-        <w:t>nous utilisons la fonction sexp2Exp</w:t>
+        <w:t xml:space="preserve">nous utilisons la fonction </w:t>
+      </w:r>
+      <w:r>
+        <w:rPr>
+          <w:i/>
+          <w:iCs/>
+        </w:rPr>
+        <w:t>sexp2Exp</w:t>
       </w:r>
       <w:r>
         <w:t xml:space="preserve"> </w:t>
@@ -169,10 +231,874 @@
         <w:t>vérifie que le nombre d’arguments est suffisant</w:t>
       </w:r>
       <w:r>
+        <w:t xml:space="preserve"> </w:t>
+      </w:r>
+      <w:r>
+        <w:t xml:space="preserve">et transforme l’équation en </w:t>
+      </w:r>
+      <w:proofErr w:type="spellStart"/>
+      <w:r>
+        <w:rPr>
+          <w:i/>
+          <w:iCs/>
+        </w:rPr>
+        <w:t>EApp</w:t>
+      </w:r>
+      <w:proofErr w:type="spellEnd"/>
+      <w:r>
+        <w:rPr>
+          <w:i/>
+          <w:iCs/>
+        </w:rPr>
+        <w:t xml:space="preserve"> </w:t>
+      </w:r>
+      <w:r>
+        <w:t xml:space="preserve">en fonction du </w:t>
+      </w:r>
+      <w:r>
+        <w:t xml:space="preserve">nombre et du </w:t>
+      </w:r>
+      <w:r>
+        <w:t>type d’argument</w:t>
+      </w:r>
+      <w:r>
+        <w:t>s</w:t>
+      </w:r>
+      <w:r>
+        <w:t xml:space="preserve"> passés</w:t>
+      </w:r>
+      <w:r>
+        <w:t xml:space="preserve">. </w:t>
+      </w:r>
+      <w:r>
+        <w:t xml:space="preserve">Pour l’évaluation des </w:t>
+      </w:r>
+      <w:proofErr w:type="spellStart"/>
+      <w:r>
+        <w:rPr>
+          <w:i/>
+          <w:iCs/>
+        </w:rPr>
+        <w:t>EApp</w:t>
+      </w:r>
+      <w:proofErr w:type="spellEnd"/>
+      <w:r>
+        <w:t xml:space="preserve">, nous séparons l’évaluation en deux cas, un pour les primitives et l’autre pour les fonctions lambda. </w:t>
+      </w:r>
+      <w:r>
+        <w:t xml:space="preserve"> </w:t>
+      </w:r>
+    </w:p>
+    <w:p>
+      <w:pPr>
+        <w:jc w:val="both"/>
+      </w:pPr>
+      <w:r>
+        <w:t xml:space="preserve">Ensuite, pour les expressions lambda, nous </w:t>
+      </w:r>
+      <w:r>
+        <w:t>effectuons la traduction</w:t>
+      </w:r>
+      <w:r>
+        <w:t xml:space="preserve"> en</w:t>
+      </w:r>
+      <w:r>
+        <w:rPr>
+          <w:i/>
+          <w:iCs/>
+        </w:rPr>
+        <w:t xml:space="preserve"> </w:t>
+      </w:r>
+      <w:proofErr w:type="spellStart"/>
+      <w:r>
+        <w:rPr>
+          <w:i/>
+          <w:iCs/>
+        </w:rPr>
+        <w:t>ELam</w:t>
+      </w:r>
+      <w:proofErr w:type="spellEnd"/>
+      <w:r>
+        <w:t xml:space="preserve"> grâce à</w:t>
+      </w:r>
+      <w:r>
+        <w:t xml:space="preserve"> un appel récursif </w:t>
+      </w:r>
+      <w:r>
+        <w:t>de</w:t>
+      </w:r>
+      <w:r>
+        <w:t xml:space="preserve"> </w:t>
+      </w:r>
+      <w:r>
+        <w:rPr>
+          <w:i/>
+          <w:iCs/>
+        </w:rPr>
+        <w:t>specialForm2Ex</w:t>
+      </w:r>
+      <w:r>
+        <w:rPr>
+          <w:i/>
+          <w:iCs/>
+        </w:rPr>
+        <w:t>p</w:t>
+      </w:r>
+      <w:r>
+        <w:t xml:space="preserve"> implanté dans le</w:t>
+      </w:r>
+      <w:r>
+        <w:t xml:space="preserve"> cas du</w:t>
+      </w:r>
+      <w:r>
+        <w:t xml:space="preserve"> </w:t>
+      </w:r>
+      <w:proofErr w:type="spellStart"/>
+      <w:r>
+        <w:rPr>
+          <w:i/>
+          <w:iCs/>
+        </w:rPr>
+        <w:t>define</w:t>
+      </w:r>
+      <w:proofErr w:type="spellEnd"/>
+      <w:r>
+        <w:t xml:space="preserve"> afin de passer au cas du </w:t>
+      </w:r>
+      <w:r>
+        <w:rPr>
+          <w:i/>
+          <w:iCs/>
+        </w:rPr>
+        <w:t>lambda</w:t>
+      </w:r>
+      <w:r>
+        <w:t xml:space="preserve">. </w:t>
+      </w:r>
+      <w:r>
+        <w:t xml:space="preserve">Pour l’évaluation, nous </w:t>
+      </w:r>
+      <w:r>
+        <w:t>transformons le corps de la fonction lambda en</w:t>
+      </w:r>
+      <w:r>
+        <w:rPr>
+          <w:i/>
+          <w:iCs/>
+        </w:rPr>
+        <w:t xml:space="preserve"> </w:t>
+      </w:r>
+      <w:proofErr w:type="spellStart"/>
+      <w:r>
+        <w:rPr>
+          <w:i/>
+          <w:iCs/>
+        </w:rPr>
+        <w:t>VLam</w:t>
+      </w:r>
+      <w:proofErr w:type="spellEnd"/>
+      <w:r>
+        <w:t xml:space="preserve"> et nous retournons </w:t>
+      </w:r>
+      <w:r>
+        <w:t>s</w:t>
+      </w:r>
+      <w:r>
+        <w:t xml:space="preserve">a valeur et </w:t>
+      </w:r>
+      <w:r>
+        <w:t xml:space="preserve">son </w:t>
+      </w:r>
+      <w:r>
+        <w:t>environnement.</w:t>
+      </w:r>
+    </w:p>
+    <w:p>
+      <w:pPr>
+        <w:jc w:val="both"/>
+      </w:pPr>
+      <w:r>
+        <w:t xml:space="preserve">Quant aux expressions </w:t>
+      </w:r>
+      <w:r>
+        <w:rPr>
+          <w:i/>
+          <w:iCs/>
+        </w:rPr>
+        <w:t>let</w:t>
+      </w:r>
+      <w:r>
+        <w:t>, nous</w:t>
+      </w:r>
+      <w:r>
+        <w:t xml:space="preserve"> appliquons</w:t>
+      </w:r>
+      <w:r>
+        <w:t xml:space="preserve"> un</w:t>
+      </w:r>
+      <w:r>
+        <w:t xml:space="preserve">e fonction anonyme dans un </w:t>
+      </w:r>
+      <w:proofErr w:type="spellStart"/>
+      <w:r>
+        <w:rPr>
+          <w:i/>
+          <w:iCs/>
+        </w:rPr>
+        <w:t>map</w:t>
+      </w:r>
+      <w:proofErr w:type="spellEnd"/>
+      <w:r>
+        <w:t xml:space="preserve"> sur toutes les variables passées en argument</w:t>
+      </w:r>
+      <w:r>
+        <w:t>, ce</w:t>
+      </w:r>
+      <w:r>
+        <w:t xml:space="preserve"> qui nous permet de séparer les éléments important</w:t>
+      </w:r>
+      <w:r>
+        <w:t>s</w:t>
+      </w:r>
+      <w:r>
+        <w:t xml:space="preserve"> pour les transformer en </w:t>
+      </w:r>
+      <w:r>
+        <w:rPr>
+          <w:i/>
+          <w:iCs/>
+        </w:rPr>
+        <w:t>Symbol</w:t>
+      </w:r>
+      <w:r>
+        <w:t xml:space="preserve"> et en </w:t>
+      </w:r>
+      <w:proofErr w:type="spellStart"/>
+      <w:r>
+        <w:rPr>
+          <w:i/>
+          <w:iCs/>
+        </w:rPr>
+        <w:t>Exp</w:t>
+      </w:r>
+      <w:proofErr w:type="spellEnd"/>
+      <w:r>
+        <w:t xml:space="preserve"> qui seront utilisés pour l’évaluation. </w:t>
+      </w:r>
+      <w:r>
+        <w:t xml:space="preserve">On utilise ensuite la fonction </w:t>
+      </w:r>
+      <w:proofErr w:type="spellStart"/>
+      <w:r>
+        <w:rPr>
+          <w:i/>
+          <w:iCs/>
+        </w:rPr>
+        <w:t>sequence</w:t>
+      </w:r>
+      <w:proofErr w:type="spellEnd"/>
+      <w:r>
+        <w:rPr>
+          <w:i/>
+          <w:iCs/>
+        </w:rPr>
+        <w:t xml:space="preserve"> </w:t>
+      </w:r>
+      <w:r>
+        <w:t>pour regrouper tout ceux-ci dans une même liste.</w:t>
+      </w:r>
+      <w:r>
+        <w:t xml:space="preserve"> On construit donc le </w:t>
+      </w:r>
+      <w:proofErr w:type="spellStart"/>
+      <w:r>
+        <w:rPr>
+          <w:i/>
+          <w:iCs/>
+        </w:rPr>
+        <w:t>ELet</w:t>
+      </w:r>
+      <w:proofErr w:type="spellEnd"/>
+      <w:r>
+        <w:t xml:space="preserve"> avec </w:t>
+      </w:r>
+      <w:r>
+        <w:t xml:space="preserve">la liste de </w:t>
+      </w:r>
+      <w:r>
+        <w:rPr>
+          <w:i/>
+          <w:iCs/>
+        </w:rPr>
+        <w:t>Symbol</w:t>
+      </w:r>
+      <w:r>
+        <w:t xml:space="preserve"> et d’</w:t>
+      </w:r>
+      <w:proofErr w:type="spellStart"/>
+      <w:r>
+        <w:rPr>
+          <w:i/>
+          <w:iCs/>
+        </w:rPr>
+        <w:t>Exp</w:t>
+      </w:r>
+      <w:proofErr w:type="spellEnd"/>
+      <w:r>
+        <w:t xml:space="preserve"> avec la dernière expression du </w:t>
+      </w:r>
+      <w:r>
+        <w:rPr>
+          <w:i/>
+          <w:iCs/>
+        </w:rPr>
+        <w:t>let</w:t>
+      </w:r>
+      <w:r>
+        <w:t>, qui est la fonction qu’on cherche à faire</w:t>
+      </w:r>
+      <w:r>
+        <w:t xml:space="preserve">. </w:t>
+      </w:r>
+      <w:r>
+        <w:t>Pour l’évaluation, nous séparons encore une fois les éléments du</w:t>
+      </w:r>
+      <w:r>
+        <w:rPr>
+          <w:i/>
+          <w:iCs/>
+        </w:rPr>
+        <w:t xml:space="preserve"> </w:t>
+      </w:r>
+      <w:proofErr w:type="spellStart"/>
+      <w:r>
+        <w:rPr>
+          <w:i/>
+          <w:iCs/>
+        </w:rPr>
+        <w:t>ELet</w:t>
+      </w:r>
+      <w:proofErr w:type="spellEnd"/>
+      <w:r>
+        <w:t xml:space="preserve"> avec un</w:t>
+      </w:r>
+      <w:r>
+        <w:t xml:space="preserve">e fonction lambda dans un </w:t>
+      </w:r>
+      <w:proofErr w:type="spellStart"/>
+      <w:r>
+        <w:rPr>
+          <w:i/>
+          <w:iCs/>
+        </w:rPr>
+        <w:t>map</w:t>
+      </w:r>
+      <w:proofErr w:type="spellEnd"/>
+      <w:r>
+        <w:rPr>
+          <w:i/>
+          <w:iCs/>
+        </w:rPr>
+        <w:t xml:space="preserve"> </w:t>
+      </w:r>
+      <w:r>
+        <w:t xml:space="preserve">afin de faire des nouveaux tuples de </w:t>
+      </w:r>
+      <w:r>
+        <w:rPr>
+          <w:i/>
+          <w:iCs/>
+        </w:rPr>
+        <w:t>Symbol</w:t>
+      </w:r>
+      <w:r>
+        <w:t xml:space="preserve"> et d’</w:t>
+      </w:r>
+      <w:proofErr w:type="spellStart"/>
+      <w:r>
+        <w:rPr>
+          <w:i/>
+          <w:iCs/>
+        </w:rPr>
+        <w:t>Exp</w:t>
+      </w:r>
+      <w:proofErr w:type="spellEnd"/>
+      <w:r>
+        <w:t xml:space="preserve">. Nous mettons le tout dans un environnement </w:t>
+      </w:r>
+      <w:r>
+        <w:t xml:space="preserve">fermé afin de ne pas pouvoir accéder aux </w:t>
+      </w:r>
+      <w:r>
+        <w:t xml:space="preserve">variables depuis l’extérieur du let. </w:t>
+      </w:r>
+    </w:p>
+    <w:p>
+      <w:pPr>
+        <w:jc w:val="both"/>
+      </w:pPr>
+      <w:r>
+        <w:t xml:space="preserve">La fermeture </w:t>
+      </w:r>
+      <w:r>
+        <w:t xml:space="preserve">fonctionne comme prévu </w:t>
+      </w:r>
+      <w:r>
+        <w:t>pour</w:t>
+      </w:r>
+      <w:r>
+        <w:t xml:space="preserve"> les </w:t>
+      </w:r>
+      <w:r>
+        <w:rPr>
+          <w:i/>
+          <w:iCs/>
+        </w:rPr>
+        <w:t>let</w:t>
+      </w:r>
+      <w:r>
+        <w:t xml:space="preserve">, les variables sont mémorisées </w:t>
+      </w:r>
+      <w:r>
+        <w:t>au sein de la</w:t>
+      </w:r>
+      <w:r>
+        <w:t xml:space="preserve"> </w:t>
+      </w:r>
+      <w:r>
+        <w:t>fonction</w:t>
+      </w:r>
+      <w:r>
+        <w:t xml:space="preserve"> mais</w:t>
+      </w:r>
+      <w:r>
+        <w:t xml:space="preserve"> ne sont ni accessible par les autres fonctions, ni</w:t>
+      </w:r>
+      <w:r>
+        <w:t xml:space="preserve"> accessible au niveau global</w:t>
+      </w:r>
+      <w:r>
         <w:t>.</w:t>
+      </w:r>
+    </w:p>
+    <w:p>
+      <w:pPr>
+        <w:jc w:val="both"/>
+      </w:pPr>
+      <w:r>
+        <w:t xml:space="preserve">Pour la </w:t>
+      </w:r>
+      <w:r>
+        <w:t xml:space="preserve">traduction des </w:t>
+      </w:r>
+      <w:r>
+        <w:rPr>
+          <w:i/>
+          <w:iCs/>
+        </w:rPr>
+        <w:t>data</w:t>
+      </w:r>
+      <w:r>
+        <w:t xml:space="preserve">, </w:t>
+      </w:r>
+      <w:r>
+        <w:t xml:space="preserve">nous séparons les arguments en 3 parties, le </w:t>
+      </w:r>
+      <w:r>
+        <w:t xml:space="preserve">nom du type de </w:t>
+      </w:r>
+      <w:r>
+        <w:rPr>
+          <w:i/>
+          <w:iCs/>
+        </w:rPr>
+        <w:t>data</w:t>
+      </w:r>
+      <w:r>
+        <w:t xml:space="preserve">, </w:t>
+      </w:r>
+      <w:r>
+        <w:t xml:space="preserve">et les deux constructeurs. Nous avons ajouté une fonction </w:t>
+      </w:r>
+      <w:proofErr w:type="spellStart"/>
+      <w:r>
+        <w:rPr>
+          <w:i/>
+          <w:iCs/>
+        </w:rPr>
+        <w:t>dataConst</w:t>
+      </w:r>
+      <w:proofErr w:type="spellEnd"/>
+      <w:r>
+        <w:t xml:space="preserve">, qui nous permet de renvoyer des </w:t>
+      </w:r>
+      <w:proofErr w:type="spellStart"/>
+      <w:r>
+        <w:rPr>
+          <w:i/>
+          <w:iCs/>
+        </w:rPr>
+        <w:t>DataConstructor</w:t>
+      </w:r>
+      <w:proofErr w:type="spellEnd"/>
+      <w:r>
+        <w:rPr>
+          <w:i/>
+          <w:iCs/>
+        </w:rPr>
+        <w:t xml:space="preserve"> </w:t>
+      </w:r>
+      <w:r>
+        <w:t>à partir d</w:t>
+      </w:r>
+      <w:r>
+        <w:t>’une</w:t>
+      </w:r>
+      <w:r>
+        <w:t xml:space="preserve"> </w:t>
+      </w:r>
+      <w:proofErr w:type="spellStart"/>
+      <w:r>
+        <w:rPr>
+          <w:i/>
+          <w:iCs/>
+        </w:rPr>
+        <w:t>Sexp</w:t>
+      </w:r>
+      <w:proofErr w:type="spellEnd"/>
+      <w:r>
+        <w:t xml:space="preserve">.  </w:t>
+      </w:r>
+      <w:r>
+        <w:t xml:space="preserve">Nous utilisons cette fonction sur les deux constructeurs et nous les concaténons pour les renvoyer avec le nom du type de </w:t>
+      </w:r>
+      <w:r>
+        <w:rPr>
+          <w:i/>
+          <w:iCs/>
+        </w:rPr>
+        <w:t>data</w:t>
+      </w:r>
+      <w:r>
+        <w:t xml:space="preserve"> dans un </w:t>
+      </w:r>
+      <w:proofErr w:type="spellStart"/>
+      <w:r>
+        <w:rPr>
+          <w:i/>
+          <w:iCs/>
+        </w:rPr>
+        <w:t>EData</w:t>
+      </w:r>
+      <w:proofErr w:type="spellEnd"/>
+      <w:r>
+        <w:t xml:space="preserve"> pour l’évaluation. </w:t>
+      </w:r>
+      <w:r>
+        <w:t xml:space="preserve">Pour l’évaluation d’un </w:t>
+      </w:r>
+      <w:r>
+        <w:rPr>
+          <w:i/>
+          <w:iCs/>
+        </w:rPr>
+        <w:t>data</w:t>
+      </w:r>
+      <w:r>
+        <w:t xml:space="preserve">, nous avons ajouté une fonction </w:t>
+      </w:r>
+      <w:proofErr w:type="spellStart"/>
+      <w:r>
+        <w:rPr>
+          <w:i/>
+          <w:iCs/>
+        </w:rPr>
+        <w:t>addTypeToEnv</w:t>
+      </w:r>
+      <w:proofErr w:type="spellEnd"/>
+      <w:r>
+        <w:t xml:space="preserve">, qui ajoute les types de </w:t>
+      </w:r>
+      <w:r>
+        <w:rPr>
+          <w:i/>
+          <w:iCs/>
+        </w:rPr>
+        <w:t>data</w:t>
+      </w:r>
+      <w:r>
+        <w:t xml:space="preserve"> </w:t>
+      </w:r>
+      <w:r>
+        <w:t xml:space="preserve">dans l’environnement. </w:t>
+      </w:r>
+      <w:r>
+        <w:t>Ainsi, nous n’avons qu’à utiliser</w:t>
+      </w:r>
+      <w:r>
+        <w:rPr>
+          <w:i/>
+          <w:iCs/>
+        </w:rPr>
+        <w:t xml:space="preserve"> m</w:t>
+      </w:r>
+      <w:proofErr w:type="spellStart"/>
+      <w:r>
+        <w:rPr>
+          <w:i/>
+          <w:iCs/>
+        </w:rPr>
+        <w:t>ap</w:t>
+      </w:r>
+      <w:proofErr w:type="spellEnd"/>
+      <w:r>
+        <w:t xml:space="preserve"> sur les éléments du </w:t>
+      </w:r>
+      <w:proofErr w:type="spellStart"/>
+      <w:r>
+        <w:rPr>
+          <w:i/>
+          <w:iCs/>
+        </w:rPr>
+        <w:t>EData</w:t>
+      </w:r>
+      <w:proofErr w:type="spellEnd"/>
+      <w:r>
+        <w:t xml:space="preserve"> avec cette fonction et nous renvoyons ainsi un environnement contenant tou</w:t>
+      </w:r>
+      <w:r>
+        <w:t xml:space="preserve">s les types et les </w:t>
+      </w:r>
+      <w:r>
+        <w:rPr>
+          <w:i/>
+          <w:iCs/>
+        </w:rPr>
+        <w:t>data.</w:t>
+      </w:r>
+    </w:p>
+    <w:p>
+      <w:pPr>
+        <w:jc w:val="both"/>
+        <w:rPr>
+          <w:b/>
+          <w:bCs/>
+        </w:rPr>
+      </w:pPr>
+    </w:p>
+    <w:p>
+      <w:pPr>
+        <w:jc w:val="both"/>
+        <w:rPr>
+          <w:b/>
+          <w:bCs/>
+        </w:rPr>
+      </w:pPr>
+    </w:p>
+    <w:p>
+      <w:pPr>
+        <w:jc w:val="both"/>
+        <w:rPr>
+          <w:b/>
+          <w:bCs/>
+          <w:sz w:val="28"/>
+          <w:szCs w:val="28"/>
+        </w:rPr>
+      </w:pPr>
+      <w:r>
+        <w:rPr>
+          <w:b/>
+          <w:bCs/>
+          <w:sz w:val="28"/>
+          <w:szCs w:val="28"/>
+        </w:rPr>
+        <w:lastRenderedPageBreak/>
+        <w:t xml:space="preserve">Expérience de </w:t>
+      </w:r>
+      <w:r>
+        <w:rPr>
+          <w:b/>
+          <w:bCs/>
+          <w:sz w:val="28"/>
+          <w:szCs w:val="28"/>
+        </w:rPr>
+        <w:t>développement</w:t>
+      </w:r>
+    </w:p>
+    <w:p>
+      <w:pPr>
+        <w:jc w:val="both"/>
+        <w:rPr>
+          <w:b/>
+          <w:bCs/>
+          <w:i/>
+          <w:iCs/>
+        </w:rPr>
+      </w:pPr>
+      <w:r>
+        <w:rPr>
+          <w:b/>
+          <w:bCs/>
+          <w:i/>
+          <w:iCs/>
+        </w:rPr>
+        <w:t>Difficultés </w:t>
+      </w:r>
+    </w:p>
+    <w:p>
+      <w:pPr>
+        <w:jc w:val="both"/>
+      </w:pPr>
+      <w:r>
+        <w:t xml:space="preserve">Nous avons eu de nombreux problèmes lors de la conception de cet évaluateur. </w:t>
+      </w:r>
+    </w:p>
+    <w:p>
+      <w:pPr>
+        <w:jc w:val="both"/>
+        <w:rPr>
+          <w:b/>
+          <w:bCs/>
+          <w:i/>
+          <w:iCs/>
+        </w:rPr>
+      </w:pPr>
+      <w:r>
+        <w:rPr>
+          <w:b/>
+          <w:bCs/>
+          <w:i/>
+          <w:iCs/>
+        </w:rPr>
+        <w:t>Fonctions manquantes </w:t>
+      </w:r>
+    </w:p>
+    <w:p>
+      <w:pPr>
+        <w:jc w:val="both"/>
+      </w:pPr>
+      <w:r>
+        <w:t>Nous n’avons pas eu le temps de compléter les</w:t>
+      </w:r>
+      <w:r>
+        <w:t xml:space="preserve"> fonctions</w:t>
+      </w:r>
+      <w:r>
+        <w:t xml:space="preserve"> </w:t>
+      </w:r>
+      <w:r>
+        <w:rPr>
+          <w:i/>
+          <w:iCs/>
+        </w:rPr>
+        <w:t>cas</w:t>
+      </w:r>
+      <w:r>
+        <w:rPr>
+          <w:i/>
+          <w:iCs/>
+        </w:rPr>
+        <w:t>e</w:t>
+      </w:r>
+      <w:r>
+        <w:t xml:space="preserve"> et la portée dynamique. </w:t>
+      </w:r>
+    </w:p>
+    <w:p>
+      <w:pPr>
+        <w:jc w:val="both"/>
+      </w:pPr>
+      <w:r>
+        <w:t>Pour l</w:t>
+      </w:r>
+      <w:r>
+        <w:t xml:space="preserve">a fonction </w:t>
+      </w:r>
+      <w:r>
+        <w:rPr>
+          <w:i/>
+          <w:iCs/>
+        </w:rPr>
+        <w:t>case</w:t>
+      </w:r>
+      <w:r>
+        <w:t>, notre algorithme ressemblerait à :</w:t>
+      </w:r>
+    </w:p>
+    <w:p>
+      <w:pPr>
+        <w:jc w:val="both"/>
+        <w:rPr>
+          <w:b/>
+          <w:bCs/>
+          <w:i/>
+          <w:iCs/>
+        </w:rPr>
+      </w:pPr>
+      <w:r>
+        <w:t>Pour la portée dynamique, nous ferions :</w:t>
+      </w:r>
+      <w:r>
+        <w:rPr>
+          <w:b/>
+          <w:bCs/>
+          <w:i/>
+          <w:iCs/>
+        </w:rPr>
+        <w:t xml:space="preserve"> </w:t>
+      </w:r>
+    </w:p>
+    <w:p>
+      <w:pPr>
+        <w:jc w:val="both"/>
+        <w:rPr>
+          <w:b/>
+          <w:bCs/>
+          <w:i/>
+          <w:iCs/>
+        </w:rPr>
+      </w:pPr>
+      <w:r>
+        <w:rPr>
+          <w:b/>
+          <w:bCs/>
+          <w:i/>
+          <w:iCs/>
+        </w:rPr>
+        <w:t>Globale</w:t>
+      </w:r>
+    </w:p>
+    <w:p>
+      <w:pPr>
+        <w:jc w:val="both"/>
+      </w:pPr>
+      <w:r>
+        <w:t xml:space="preserve">Dans l’ensemble, nous sommes satisfaits du résultat obtenu. Nous avons passé beaucoup de temps à essayer de comprendre l’ensemble des fonctions du programme et nous avons fini par résoudre la plupart de nos problèmes. Nous n’avons pas eu le temps de terminer l’ensemble du programme car nous avons passé beaucoup de temps sur la fonction </w:t>
+      </w:r>
+      <w:r>
+        <w:rPr>
+          <w:i/>
+          <w:iCs/>
+        </w:rPr>
+        <w:t>data</w:t>
+      </w:r>
+      <w:r>
+        <w:rPr>
+          <w:i/>
+          <w:iCs/>
+        </w:rPr>
+        <w:t>.</w:t>
+      </w:r>
+      <w:r>
+        <w:t xml:space="preserve"> </w:t>
       </w:r>
       <w:bookmarkStart w:id="0" w:name="_GoBack"/>
       <w:bookmarkEnd w:id="0"/>
+    </w:p>
+    <w:p>
+      <w:pPr>
+        <w:jc w:val="both"/>
+      </w:pPr>
     </w:p>
     <w:sectPr>
       <w:pgSz w:w="12240" w:h="15840"/>

</xml_diff>

<commit_message>
pu que data et les codes manquants a faire
</commit_message>
<xml_diff>
--- a/Rapport TP1 concept.docx
+++ b/Rapport TP1 concept.docx
@@ -23,6 +23,7 @@
     </w:p>
     <w:p>
       <w:pPr>
+        <w:ind w:firstLine="708"/>
         <w:jc w:val="both"/>
       </w:pPr>
       <w:r>
@@ -335,14 +336,7 @@
           <w:i/>
           <w:iCs/>
         </w:rPr>
-        <w:t>specialForm2Ex</w:t>
-      </w:r>
-      <w:r>
-        <w:rPr>
-          <w:i/>
-          <w:iCs/>
-        </w:rPr>
-        <w:t>p</w:t>
+        <w:t>specialForm2Exp</w:t>
       </w:r>
       <w:r>
         <w:t xml:space="preserve"> implanté dans le</w:t>
@@ -685,6 +679,8 @@
       <w:pPr>
         <w:jc w:val="both"/>
       </w:pPr>
+      <w:commentRangeStart w:id="0"/>
+      <w:commentRangeStart w:id="1"/>
       <w:r>
         <w:t xml:space="preserve">Pour la </w:t>
       </w:r>
@@ -840,15 +836,15 @@
           <w:i/>
           <w:iCs/>
         </w:rPr>
-        <w:t xml:space="preserve"> m</w:t>
-      </w:r>
-      <w:proofErr w:type="spellStart"/>
-      <w:r>
-        <w:rPr>
-          <w:i/>
-          <w:iCs/>
-        </w:rPr>
-        <w:t>ap</w:t>
+        <w:t xml:space="preserve"> </w:t>
+      </w:r>
+      <w:proofErr w:type="spellStart"/>
+      <w:r>
+        <w:rPr>
+          <w:i/>
+          <w:iCs/>
+        </w:rPr>
+        <w:t>map</w:t>
       </w:r>
       <w:proofErr w:type="spellEnd"/>
       <w:r>
@@ -875,6 +871,20 @@
           <w:iCs/>
         </w:rPr>
         <w:t>data.</w:t>
+      </w:r>
+      <w:commentRangeEnd w:id="0"/>
+      <w:r>
+        <w:rPr>
+          <w:rStyle w:val="Marquedecommentaire"/>
+        </w:rPr>
+        <w:commentReference w:id="0"/>
+      </w:r>
+      <w:commentRangeEnd w:id="1"/>
+      <w:r>
+        <w:rPr>
+          <w:rStyle w:val="Marquedecommentaire"/>
+        </w:rPr>
+        <w:commentReference w:id="1"/>
       </w:r>
     </w:p>
     <w:p>
@@ -947,11 +957,399 @@
     </w:p>
     <w:p>
       <w:pPr>
+        <w:ind w:firstLine="708"/>
         <w:jc w:val="both"/>
       </w:pPr>
       <w:r>
-        <w:t xml:space="preserve">Nous avons eu de nombreux problèmes lors de la conception de cet évaluateur. </w:t>
-      </w:r>
+        <w:t xml:space="preserve">Lors de la conception de l’évaluateur </w:t>
+      </w:r>
+      <w:proofErr w:type="gramStart"/>
+      <w:r>
+        <w:rPr>
+          <w:i/>
+          <w:iCs/>
+        </w:rPr>
+        <w:t>ouf!</w:t>
+      </w:r>
+      <w:r>
+        <w:t>,</w:t>
+      </w:r>
+      <w:proofErr w:type="gramEnd"/>
+      <w:r>
+        <w:t xml:space="preserve"> </w:t>
+      </w:r>
+      <w:r>
+        <w:t>nous nous sommes confrontés à une multitude de problèmes. Chaque étape des tests unitaires était parsemé</w:t>
+      </w:r>
+      <w:r>
+        <w:t>e</w:t>
+      </w:r>
+      <w:r>
+        <w:t xml:space="preserve"> d’erreurs de tou</w:t>
+      </w:r>
+      <w:r>
+        <w:t>s</w:t>
+      </w:r>
+      <w:r>
+        <w:t xml:space="preserve"> types. </w:t>
+      </w:r>
+      <w:r>
+        <w:t xml:space="preserve">Tout d’abord, en commençant le projet nous ne connaissions pas bien Haskell </w:t>
+      </w:r>
+      <w:r>
+        <w:t xml:space="preserve">et nous avons tenté de comprendre le code. </w:t>
+      </w:r>
+      <w:r>
+        <w:t>Nous avons</w:t>
+      </w:r>
+      <w:r>
+        <w:t xml:space="preserve"> finalement</w:t>
+      </w:r>
+      <w:r>
+        <w:t xml:space="preserve"> compris le fonctionnement </w:t>
+      </w:r>
+      <w:r>
+        <w:t xml:space="preserve">de la fonction </w:t>
+      </w:r>
+      <w:proofErr w:type="spellStart"/>
+      <w:r>
+        <w:rPr>
+          <w:i/>
+          <w:iCs/>
+        </w:rPr>
+        <w:t>sequence</w:t>
+      </w:r>
+      <w:proofErr w:type="spellEnd"/>
+      <w:r>
+        <w:t xml:space="preserve"> qui est essentielle pour compléter ce projet. Le premier petit problème que nous avons rencontré était </w:t>
+      </w:r>
+      <w:r>
+        <w:t xml:space="preserve">une petite erreur de nom de variable de retour d’environnement, qui faisait en sorte </w:t>
+      </w:r>
+      <w:r>
+        <w:t>que lorsque nous définition une variable</w:t>
+      </w:r>
+      <w:r>
+        <w:t>,</w:t>
+      </w:r>
+      <w:r>
+        <w:t xml:space="preserve"> elle </w:t>
+      </w:r>
+      <w:r>
+        <w:t>ne restait pas dans l’environnement</w:t>
+      </w:r>
+      <w:r>
+        <w:t xml:space="preserve"> global</w:t>
+      </w:r>
+      <w:r>
+        <w:t>.</w:t>
+      </w:r>
+    </w:p>
+    <w:p>
+      <w:pPr>
+        <w:jc w:val="both"/>
+      </w:pPr>
+      <w:r>
+        <w:t xml:space="preserve">Par la suite, nous avons eu du mal </w:t>
+      </w:r>
+      <w:r>
+        <w:t xml:space="preserve">lors de la </w:t>
+      </w:r>
+      <w:r>
+        <w:t xml:space="preserve">traduction des primitives, il fallait séparer les arguments de différentes manières pour que la fonction soit le plus global possible. </w:t>
+      </w:r>
+      <w:r>
+        <w:t>Pour l’évaluation n</w:t>
+      </w:r>
+      <w:r>
+        <w:t xml:space="preserve">ous n’avions pas compris que </w:t>
+      </w:r>
+      <w:proofErr w:type="spellStart"/>
+      <w:r>
+        <w:rPr>
+          <w:i/>
+          <w:iCs/>
+        </w:rPr>
+        <w:t>primDef</w:t>
+      </w:r>
+      <w:proofErr w:type="spellEnd"/>
+      <w:r>
+        <w:t xml:space="preserve"> était dans l’environnement et qu</w:t>
+      </w:r>
+      <w:r>
+        <w:t xml:space="preserve">’en utilisant </w:t>
+      </w:r>
+      <w:proofErr w:type="spellStart"/>
+      <w:r>
+        <w:rPr>
+          <w:i/>
+          <w:iCs/>
+        </w:rPr>
+        <w:t>EVar</w:t>
+      </w:r>
+      <w:proofErr w:type="spellEnd"/>
+      <w:r>
+        <w:t xml:space="preserve"> dans l’évaluateur </w:t>
+      </w:r>
+      <w:proofErr w:type="spellStart"/>
+      <w:r>
+        <w:rPr>
+          <w:i/>
+          <w:iCs/>
+        </w:rPr>
+        <w:t>EApp</w:t>
+      </w:r>
+      <w:proofErr w:type="spellEnd"/>
+      <w:r>
+        <w:t xml:space="preserve">, l’évaluateur utilisait </w:t>
+      </w:r>
+      <w:proofErr w:type="spellStart"/>
+      <w:r>
+        <w:rPr>
+          <w:i/>
+          <w:iCs/>
+        </w:rPr>
+        <w:t>lookUpVar</w:t>
+      </w:r>
+      <w:proofErr w:type="spellEnd"/>
+      <w:r>
+        <w:t xml:space="preserve"> </w:t>
+      </w:r>
+      <w:r>
+        <w:t xml:space="preserve">pour trouver les </w:t>
+      </w:r>
+      <w:r>
+        <w:t>variables dans l’environnement pour l’évaluation.</w:t>
+      </w:r>
+      <w:r>
+        <w:t xml:space="preserve"> </w:t>
+      </w:r>
+    </w:p>
+    <w:p>
+      <w:pPr>
+        <w:jc w:val="both"/>
+      </w:pPr>
+      <w:r>
+        <w:t>Ensuite, pour les expressions lambda, nous avons e</w:t>
+      </w:r>
+      <w:r>
+        <w:t>u</w:t>
+      </w:r>
+      <w:r>
+        <w:t xml:space="preserve"> </w:t>
+      </w:r>
+      <w:r>
+        <w:t xml:space="preserve">beaucoup de mal </w:t>
+      </w:r>
+      <w:r>
+        <w:t>à</w:t>
+      </w:r>
+      <w:r>
+        <w:t xml:space="preserve"> les</w:t>
+      </w:r>
+      <w:r>
+        <w:t xml:space="preserve"> intégrer à l’environnement pour pouvoir les utiliser ensuite. </w:t>
+      </w:r>
+      <w:r>
+        <w:t xml:space="preserve">Nous avons également eu </w:t>
+      </w:r>
+      <w:r>
+        <w:t xml:space="preserve">un problème pour </w:t>
+      </w:r>
+      <w:r>
+        <w:t>mettre plusieurs arguments dans une fonction lambda</w:t>
+      </w:r>
+      <w:r>
+        <w:t xml:space="preserve"> et de retourner la bonne valeur lors de l’évaluation.</w:t>
+      </w:r>
+      <w:r>
+        <w:t xml:space="preserve"> Mais encore, nous avons eu </w:t>
+      </w:r>
+      <w:r>
+        <w:t>de la difficulté à</w:t>
+      </w:r>
+      <w:r>
+        <w:t xml:space="preserve"> comprendre comment utiliser notre fonction lambda avec toutes les parenthèses </w:t>
+      </w:r>
+      <w:r>
+        <w:t>comme dans le test unitaire</w:t>
+      </w:r>
+      <w:r>
+        <w:t xml:space="preserve"> (</w:t>
+      </w:r>
+      <w:r>
+        <w:t>((bar 4)5)6)</w:t>
+      </w:r>
+      <w:r>
+        <w:t xml:space="preserve">. Nous avons finalement dû faire un cas à part pour quand les arguments sont tous déjà séparés par des parenthèses. </w:t>
+      </w:r>
+    </w:p>
+    <w:p>
+      <w:pPr>
+        <w:jc w:val="both"/>
+      </w:pPr>
+      <w:r>
+        <w:t>Mais aussi,</w:t>
+      </w:r>
+      <w:r>
+        <w:t xml:space="preserve"> nous avons eu </w:t>
+      </w:r>
+      <w:r>
+        <w:t xml:space="preserve">de la difficulté </w:t>
+      </w:r>
+      <w:r>
+        <w:t>à</w:t>
+      </w:r>
+      <w:r>
+        <w:t xml:space="preserve"> traduire le let car nous n’arrivions pas à utiliser l</w:t>
+      </w:r>
+      <w:r>
+        <w:t xml:space="preserve">a fonction </w:t>
+      </w:r>
+      <w:proofErr w:type="spellStart"/>
+      <w:r>
+        <w:rPr>
+          <w:i/>
+          <w:iCs/>
+        </w:rPr>
+        <w:t>sequence</w:t>
+      </w:r>
+      <w:proofErr w:type="spellEnd"/>
+      <w:r>
+        <w:rPr>
+          <w:i/>
+          <w:iCs/>
+        </w:rPr>
+        <w:t xml:space="preserve"> </w:t>
+      </w:r>
+      <w:r>
+        <w:t>avec une fonction lambda</w:t>
+      </w:r>
+      <w:r>
+        <w:t xml:space="preserve"> imbriquée</w:t>
+      </w:r>
+      <w:r>
+        <w:t>. N</w:t>
+      </w:r>
+      <w:r>
+        <w:t>ous avons passé beaucoup de temps à comprendre la fonction</w:t>
+      </w:r>
+      <w:r>
+        <w:t>, mais une fois que nous l’avons compris</w:t>
+      </w:r>
+      <w:r>
+        <w:t>e</w:t>
+      </w:r>
+      <w:r>
+        <w:t xml:space="preserve">, </w:t>
+      </w:r>
+      <w:r>
+        <w:t xml:space="preserve">tout </w:t>
+      </w:r>
+      <w:r>
+        <w:t>est devenu</w:t>
+      </w:r>
+      <w:r>
+        <w:t xml:space="preserve"> plus simple à coder.</w:t>
+      </w:r>
+      <w:r>
+        <w:t xml:space="preserve"> </w:t>
+      </w:r>
+      <w:r>
+        <w:t xml:space="preserve">Pareil pour l’évaluation du let, </w:t>
+      </w:r>
+      <w:r>
+        <w:t>nous avons eu de la difficulté à séparer</w:t>
+      </w:r>
+      <w:r>
+        <w:t xml:space="preserve"> les arguments comme il fallait jusqu’à </w:t>
+      </w:r>
+      <w:r>
+        <w:t xml:space="preserve">ce que l’on utilise la fonction </w:t>
+      </w:r>
+      <w:proofErr w:type="spellStart"/>
+      <w:r>
+        <w:rPr>
+          <w:i/>
+          <w:iCs/>
+        </w:rPr>
+        <w:t>sequence</w:t>
+      </w:r>
+      <w:proofErr w:type="spellEnd"/>
+      <w:r>
+        <w:t>.</w:t>
+      </w:r>
+      <w:r>
+        <w:t xml:space="preserve"> Une autre partie </w:t>
+      </w:r>
+      <w:r>
+        <w:t xml:space="preserve">difficile de la fonction </w:t>
+      </w:r>
+      <w:r>
+        <w:rPr>
+          <w:i/>
+          <w:iCs/>
+        </w:rPr>
+        <w:t>let</w:t>
+      </w:r>
+      <w:r>
+        <w:t xml:space="preserve"> était de garder les variables dans </w:t>
+      </w:r>
+      <w:r>
+        <w:t xml:space="preserve">un environnement à part </w:t>
+      </w:r>
+      <w:r>
+        <w:t>et de les utiliser dans les fonction</w:t>
+      </w:r>
+      <w:r>
+        <w:t>s écrites dans le dernier paramètre du let.</w:t>
+      </w:r>
+    </w:p>
+    <w:p>
+      <w:pPr>
+        <w:jc w:val="both"/>
+      </w:pPr>
+      <w:r>
+        <w:t xml:space="preserve">Enfin, l’endroit où nous avons eu le plus de difficulté </w:t>
+      </w:r>
+      <w:r>
+        <w:t xml:space="preserve">est lors de l’implémentation de </w:t>
+      </w:r>
+      <w:r>
+        <w:rPr>
+          <w:i/>
+          <w:iCs/>
+        </w:rPr>
+        <w:t>data</w:t>
+      </w:r>
+      <w:bookmarkStart w:id="2" w:name="_GoBack"/>
+      <w:bookmarkEnd w:id="2"/>
+    </w:p>
+    <w:p>
+      <w:pPr>
+        <w:jc w:val="both"/>
+      </w:pPr>
+      <w:proofErr w:type="spellStart"/>
+      <w:r>
+        <w:t>Vprim</w:t>
+      </w:r>
+      <w:proofErr w:type="spellEnd"/>
+      <w:r>
+        <w:t xml:space="preserve"> dans </w:t>
+      </w:r>
+      <w:proofErr w:type="spellStart"/>
+      <w:r>
+        <w:t>Vdata</w:t>
+      </w:r>
+      <w:proofErr w:type="spellEnd"/>
+      <w:r>
+        <w:t xml:space="preserve"> </w:t>
+      </w:r>
+    </w:p>
+    <w:p>
+      <w:pPr>
+        <w:jc w:val="both"/>
+      </w:pPr>
     </w:p>
     <w:p>
       <w:pPr>
@@ -1073,6 +1471,7 @@
         <w:jc w:val="both"/>
       </w:pPr>
       <w:r>
+        <w:lastRenderedPageBreak/>
         <w:t xml:space="preserve">Dans l’ensemble, nous sommes satisfaits du résultat obtenu. Nous avons passé beaucoup de temps à essayer de comprendre l’ensemble des fonctions du programme et nous avons fini par résoudre la plupart de nos problèmes. Nous n’avons pas eu le temps de terminer l’ensemble du programme car nous avons passé beaucoup de temps sur la fonction </w:t>
       </w:r>
       <w:r>
@@ -1092,8 +1491,6 @@
       <w:r>
         <w:t xml:space="preserve"> </w:t>
       </w:r>
-      <w:bookmarkStart w:id="0" w:name="_GoBack"/>
-      <w:bookmarkEnd w:id="0"/>
     </w:p>
     <w:p>
       <w:pPr>
@@ -1108,6 +1505,70 @@
     </w:sectPr>
   </w:body>
 </w:document>
+</file>
+
+<file path=word/comments.xml><?xml version="1.0" encoding="utf-8"?>
+<w:comments xmlns:wpc="http://schemas.microsoft.com/office/word/2010/wordprocessingCanvas" xmlns:cx="http://schemas.microsoft.com/office/drawing/2014/chartex" xmlns:cx1="http://schemas.microsoft.com/office/drawing/2015/9/8/chartex" xmlns:cx2="http://schemas.microsoft.com/office/drawing/2015/10/21/chartex" xmlns:cx3="http://schemas.microsoft.com/office/drawing/2016/5/9/chartex" xmlns:cx4="http://schemas.microsoft.com/office/drawing/2016/5/10/chartex" xmlns:cx5="http://schemas.microsoft.com/office/drawing/2016/5/11/chartex" xmlns:cx6="http://schemas.microsoft.com/office/drawing/2016/5/12/chartex" xmlns:cx7="http://schemas.microsoft.com/office/drawing/2016/5/13/chartex" xmlns:cx8="http://schemas.microsoft.com/office/drawing/2016/5/14/chartex" xmlns:mc="http://schemas.openxmlformats.org/markup-compatibility/2006" xmlns:aink="http://schemas.microsoft.com/office/drawing/2016/ink" xmlns:am3d="http://schemas.microsoft.com/office/drawing/2017/model3d" xmlns:o="urn:schemas-microsoft-com:office:office" xmlns:r="http://schemas.openxmlformats.org/officeDocument/2006/relationships" xmlns:m="http://schemas.openxmlformats.org/officeDocument/2006/math" xmlns:v="urn:schemas-microsoft-com:vml" xmlns:wp14="http://schemas.microsoft.com/office/word/2010/wordprocessingDrawing" xmlns:wp="http://schemas.openxmlformats.org/drawingml/2006/wordprocessingDrawing" xmlns:w10="urn:schemas-microsoft-com:office:word" xmlns:w="http://schemas.openxmlformats.org/wordprocessingml/2006/main" xmlns:w14="http://schemas.microsoft.com/office/word/2010/wordml" xmlns:w15="http://schemas.microsoft.com/office/word/2012/wordml" xmlns:w16cid="http://schemas.microsoft.com/office/word/2016/wordml/cid" xmlns:w16se="http://schemas.microsoft.com/office/word/2015/wordml/symex" xmlns:wpg="http://schemas.microsoft.com/office/word/2010/wordprocessingGroup" xmlns:wpi="http://schemas.microsoft.com/office/word/2010/wordprocessingInk" xmlns:wne="http://schemas.microsoft.com/office/word/2006/wordml" xmlns:wps="http://schemas.microsoft.com/office/word/2010/wordprocessingShape" mc:Ignorable="w14 w15 w16se w16cid wp14">
+  <w:comment w:id="0" w:author="Raph" w:date="2019-06-24T17:14:00Z" w:initials="R">
+    <w:p>
+      <w:pPr>
+        <w:pStyle w:val="Commentaire"/>
+      </w:pPr>
+      <w:r>
+        <w:rPr>
+          <w:rStyle w:val="Marquedecommentaire"/>
+        </w:rPr>
+        <w:annotationRef/>
+      </w:r>
+      <w:r>
+        <w:t xml:space="preserve">A refaire avec la </w:t>
+      </w:r>
+      <w:proofErr w:type="spellStart"/>
+      <w:r>
+        <w:t>derniere</w:t>
+      </w:r>
+      <w:proofErr w:type="spellEnd"/>
+      <w:r>
+        <w:t xml:space="preserve"> version </w:t>
+      </w:r>
+    </w:p>
+  </w:comment>
+  <w:comment w:id="1" w:author="Raph" w:date="2019-06-24T17:14:00Z" w:initials="R">
+    <w:p>
+      <w:pPr>
+        <w:pStyle w:val="Commentaire"/>
+      </w:pPr>
+      <w:r>
+        <w:rPr>
+          <w:rStyle w:val="Marquedecommentaire"/>
+        </w:rPr>
+        <w:annotationRef/>
+      </w:r>
+    </w:p>
+  </w:comment>
+</w:comments>
+</file>
+
+<file path=word/commentsExtended.xml><?xml version="1.0" encoding="utf-8"?>
+<w15:commentsEx xmlns:wpc="http://schemas.microsoft.com/office/word/2010/wordprocessingCanvas" xmlns:cx="http://schemas.microsoft.com/office/drawing/2014/chartex" xmlns:cx1="http://schemas.microsoft.com/office/drawing/2015/9/8/chartex" xmlns:cx2="http://schemas.microsoft.com/office/drawing/2015/10/21/chartex" xmlns:cx3="http://schemas.microsoft.com/office/drawing/2016/5/9/chartex" xmlns:cx4="http://schemas.microsoft.com/office/drawing/2016/5/10/chartex" xmlns:cx5="http://schemas.microsoft.com/office/drawing/2016/5/11/chartex" xmlns:cx6="http://schemas.microsoft.com/office/drawing/2016/5/12/chartex" xmlns:cx7="http://schemas.microsoft.com/office/drawing/2016/5/13/chartex" xmlns:cx8="http://schemas.microsoft.com/office/drawing/2016/5/14/chartex" xmlns:mc="http://schemas.openxmlformats.org/markup-compatibility/2006" xmlns:aink="http://schemas.microsoft.com/office/drawing/2016/ink" xmlns:am3d="http://schemas.microsoft.com/office/drawing/2017/model3d" xmlns:o="urn:schemas-microsoft-com:office:office" xmlns:r="http://schemas.openxmlformats.org/officeDocument/2006/relationships" xmlns:m="http://schemas.openxmlformats.org/officeDocument/2006/math" xmlns:v="urn:schemas-microsoft-com:vml" xmlns:wp14="http://schemas.microsoft.com/office/word/2010/wordprocessingDrawing" xmlns:wp="http://schemas.openxmlformats.org/drawingml/2006/wordprocessingDrawing" xmlns:w10="urn:schemas-microsoft-com:office:word" xmlns:w="http://schemas.openxmlformats.org/wordprocessingml/2006/main" xmlns:w14="http://schemas.microsoft.com/office/word/2010/wordml" xmlns:w15="http://schemas.microsoft.com/office/word/2012/wordml" xmlns:w16cid="http://schemas.microsoft.com/office/word/2016/wordml/cid" xmlns:w16se="http://schemas.microsoft.com/office/word/2015/wordml/symex" xmlns:wpg="http://schemas.microsoft.com/office/word/2010/wordprocessingGroup" xmlns:wpi="http://schemas.microsoft.com/office/word/2010/wordprocessingInk" xmlns:wne="http://schemas.microsoft.com/office/word/2006/wordml" xmlns:wps="http://schemas.microsoft.com/office/word/2010/wordprocessingShape" mc:Ignorable="w14 w15 w16se w16cid wp14">
+  <w15:commentEx w15:paraId="2098D067" w15:done="0"/>
+  <w15:commentEx w15:paraId="6A5F8D7B" w15:paraIdParent="2098D067" w15:done="0"/>
+</w15:commentsEx>
+</file>
+
+<file path=word/commentsIds.xml><?xml version="1.0" encoding="utf-8"?>
+<w16cid:commentsIds xmlns:wpc="http://schemas.microsoft.com/office/word/2010/wordprocessingCanvas" xmlns:cx="http://schemas.microsoft.com/office/drawing/2014/chartex" xmlns:cx1="http://schemas.microsoft.com/office/drawing/2015/9/8/chartex" xmlns:cx2="http://schemas.microsoft.com/office/drawing/2015/10/21/chartex" xmlns:cx3="http://schemas.microsoft.com/office/drawing/2016/5/9/chartex" xmlns:cx4="http://schemas.microsoft.com/office/drawing/2016/5/10/chartex" xmlns:cx5="http://schemas.microsoft.com/office/drawing/2016/5/11/chartex" xmlns:cx6="http://schemas.microsoft.com/office/drawing/2016/5/12/chartex" xmlns:cx7="http://schemas.microsoft.com/office/drawing/2016/5/13/chartex" xmlns:cx8="http://schemas.microsoft.com/office/drawing/2016/5/14/chartex" xmlns:mc="http://schemas.openxmlformats.org/markup-compatibility/2006" xmlns:aink="http://schemas.microsoft.com/office/drawing/2016/ink" xmlns:am3d="http://schemas.microsoft.com/office/drawing/2017/model3d" xmlns:o="urn:schemas-microsoft-com:office:office" xmlns:r="http://schemas.openxmlformats.org/officeDocument/2006/relationships" xmlns:m="http://schemas.openxmlformats.org/officeDocument/2006/math" xmlns:v="urn:schemas-microsoft-com:vml" xmlns:wp14="http://schemas.microsoft.com/office/word/2010/wordprocessingDrawing" xmlns:wp="http://schemas.openxmlformats.org/drawingml/2006/wordprocessingDrawing" xmlns:w10="urn:schemas-microsoft-com:office:word" xmlns:w="http://schemas.openxmlformats.org/wordprocessingml/2006/main" xmlns:w14="http://schemas.microsoft.com/office/word/2010/wordml" xmlns:w15="http://schemas.microsoft.com/office/word/2012/wordml" xmlns:w16cid="http://schemas.microsoft.com/office/word/2016/wordml/cid" xmlns:w16se="http://schemas.microsoft.com/office/word/2015/wordml/symex" xmlns:wpg="http://schemas.microsoft.com/office/word/2010/wordprocessingGroup" xmlns:wpi="http://schemas.microsoft.com/office/word/2010/wordprocessingInk" xmlns:wne="http://schemas.microsoft.com/office/word/2006/wordml" xmlns:wps="http://schemas.microsoft.com/office/word/2010/wordprocessingShape" mc:Ignorable="w14 w15 w16se w16cid wp14">
+  <w16cid:commentId w16cid:paraId="2098D067" w16cid:durableId="20BB837D"/>
+  <w16cid:commentId w16cid:paraId="6A5F8D7B" w16cid:durableId="20BB838A"/>
+</w16cid:commentsIds>
+</file>
+
+<file path=word/people.xml><?xml version="1.0" encoding="utf-8"?>
+<w15:people xmlns:wpc="http://schemas.microsoft.com/office/word/2010/wordprocessingCanvas" xmlns:cx="http://schemas.microsoft.com/office/drawing/2014/chartex" xmlns:cx1="http://schemas.microsoft.com/office/drawing/2015/9/8/chartex" xmlns:cx2="http://schemas.microsoft.com/office/drawing/2015/10/21/chartex" xmlns:cx3="http://schemas.microsoft.com/office/drawing/2016/5/9/chartex" xmlns:cx4="http://schemas.microsoft.com/office/drawing/2016/5/10/chartex" xmlns:cx5="http://schemas.microsoft.com/office/drawing/2016/5/11/chartex" xmlns:cx6="http://schemas.microsoft.com/office/drawing/2016/5/12/chartex" xmlns:cx7="http://schemas.microsoft.com/office/drawing/2016/5/13/chartex" xmlns:cx8="http://schemas.microsoft.com/office/drawing/2016/5/14/chartex" xmlns:mc="http://schemas.openxmlformats.org/markup-compatibility/2006" xmlns:aink="http://schemas.microsoft.com/office/drawing/2016/ink" xmlns:am3d="http://schemas.microsoft.com/office/drawing/2017/model3d" xmlns:o="urn:schemas-microsoft-com:office:office" xmlns:r="http://schemas.openxmlformats.org/officeDocument/2006/relationships" xmlns:m="http://schemas.openxmlformats.org/officeDocument/2006/math" xmlns:v="urn:schemas-microsoft-com:vml" xmlns:wp14="http://schemas.microsoft.com/office/word/2010/wordprocessingDrawing" xmlns:wp="http://schemas.openxmlformats.org/drawingml/2006/wordprocessingDrawing" xmlns:w10="urn:schemas-microsoft-com:office:word" xmlns:w="http://schemas.openxmlformats.org/wordprocessingml/2006/main" xmlns:w14="http://schemas.microsoft.com/office/word/2010/wordml" xmlns:w15="http://schemas.microsoft.com/office/word/2012/wordml" xmlns:w16cid="http://schemas.microsoft.com/office/word/2016/wordml/cid" xmlns:w16se="http://schemas.microsoft.com/office/word/2015/wordml/symex" xmlns:wpg="http://schemas.microsoft.com/office/word/2010/wordprocessingGroup" xmlns:wpi="http://schemas.microsoft.com/office/word/2010/wordprocessingInk" xmlns:wne="http://schemas.microsoft.com/office/word/2006/wordml" xmlns:wps="http://schemas.microsoft.com/office/word/2010/wordprocessingShape" mc:Ignorable="w14 w15 w16se w16cid wp14">
+  <w15:person w15:author="Raph">
+    <w15:presenceInfo w15:providerId="None" w15:userId="Raph"/>
+  </w15:person>
+</w15:people>
 </file>
 
 <file path=word/styles.xml><?xml version="1.0" encoding="utf-8"?>
@@ -1536,6 +1997,104 @@
     <w:semiHidden/>
     <w:unhideWhenUsed/>
   </w:style>
+  <w:style w:type="character" w:styleId="Marquedecommentaire">
+    <w:name w:val="annotation reference"/>
+    <w:basedOn w:val="Policepardfaut"/>
+    <w:uiPriority w:val="99"/>
+    <w:semiHidden/>
+    <w:unhideWhenUsed/>
+    <w:rsid w:val="00D8672B"/>
+    <w:rPr>
+      <w:sz w:val="16"/>
+      <w:szCs w:val="16"/>
+    </w:rPr>
+  </w:style>
+  <w:style w:type="paragraph" w:styleId="Commentaire">
+    <w:name w:val="annotation text"/>
+    <w:basedOn w:val="Normal"/>
+    <w:link w:val="CommentaireCar"/>
+    <w:uiPriority w:val="99"/>
+    <w:semiHidden/>
+    <w:unhideWhenUsed/>
+    <w:rsid w:val="00D8672B"/>
+    <w:pPr>
+      <w:spacing w:line="240" w:lineRule="auto"/>
+    </w:pPr>
+    <w:rPr>
+      <w:sz w:val="20"/>
+      <w:szCs w:val="20"/>
+    </w:rPr>
+  </w:style>
+  <w:style w:type="character" w:customStyle="1" w:styleId="CommentaireCar">
+    <w:name w:val="Commentaire Car"/>
+    <w:basedOn w:val="Policepardfaut"/>
+    <w:link w:val="Commentaire"/>
+    <w:uiPriority w:val="99"/>
+    <w:semiHidden/>
+    <w:rsid w:val="00D8672B"/>
+    <w:rPr>
+      <w:sz w:val="20"/>
+      <w:szCs w:val="20"/>
+    </w:rPr>
+  </w:style>
+  <w:style w:type="paragraph" w:styleId="Objetducommentaire">
+    <w:name w:val="annotation subject"/>
+    <w:basedOn w:val="Commentaire"/>
+    <w:next w:val="Commentaire"/>
+    <w:link w:val="ObjetducommentaireCar"/>
+    <w:uiPriority w:val="99"/>
+    <w:semiHidden/>
+    <w:unhideWhenUsed/>
+    <w:rsid w:val="00D8672B"/>
+    <w:rPr>
+      <w:b/>
+      <w:bCs/>
+    </w:rPr>
+  </w:style>
+  <w:style w:type="character" w:customStyle="1" w:styleId="ObjetducommentaireCar">
+    <w:name w:val="Objet du commentaire Car"/>
+    <w:basedOn w:val="CommentaireCar"/>
+    <w:link w:val="Objetducommentaire"/>
+    <w:uiPriority w:val="99"/>
+    <w:semiHidden/>
+    <w:rsid w:val="00D8672B"/>
+    <w:rPr>
+      <w:b/>
+      <w:bCs/>
+      <w:sz w:val="20"/>
+      <w:szCs w:val="20"/>
+    </w:rPr>
+  </w:style>
+  <w:style w:type="paragraph" w:styleId="Textedebulles">
+    <w:name w:val="Balloon Text"/>
+    <w:basedOn w:val="Normal"/>
+    <w:link w:val="TextedebullesCar"/>
+    <w:uiPriority w:val="99"/>
+    <w:semiHidden/>
+    <w:unhideWhenUsed/>
+    <w:rsid w:val="00D8672B"/>
+    <w:pPr>
+      <w:spacing w:after="0" w:line="240" w:lineRule="auto"/>
+    </w:pPr>
+    <w:rPr>
+      <w:rFonts w:ascii="Segoe UI" w:hAnsi="Segoe UI" w:cs="Segoe UI"/>
+      <w:sz w:val="18"/>
+      <w:szCs w:val="18"/>
+    </w:rPr>
+  </w:style>
+  <w:style w:type="character" w:customStyle="1" w:styleId="TextedebullesCar">
+    <w:name w:val="Texte de bulles Car"/>
+    <w:basedOn w:val="Policepardfaut"/>
+    <w:link w:val="Textedebulles"/>
+    <w:uiPriority w:val="99"/>
+    <w:semiHidden/>
+    <w:rsid w:val="00D8672B"/>
+    <w:rPr>
+      <w:rFonts w:ascii="Segoe UI" w:hAnsi="Segoe UI" w:cs="Segoe UI"/>
+      <w:sz w:val="18"/>
+      <w:szCs w:val="18"/>
+    </w:rPr>
+  </w:style>
 </w:styles>
 </file>
 

</xml_diff>